<commit_message>
Created NetworkUtility and NetworkUtilityException, NetworkUtility will handle sending and receiving transmission of all types: plaintext, RSA and AES. Networking has been refactored from ClientComp already, Networking will be refactored from ServerComp next
</commit_message>
<xml_diff>
--- a/dev-log/logbook.docx
+++ b/dev-log/logbook.docx
@@ -38,15 +38,173 @@
       </w:r>
     </w:p>
     <w:p>
-      <w:r>
-        <w:t>Current objective: implement a symmetric encryption and decryption</w:t>
+      <w:pPr>
+        <w:rPr>
+          <w:color w:val="70AD47" w:themeColor="accent6"/>
+        </w:rPr>
+      </w:pPr>
+      <w:r>
+        <w:rPr>
+          <w:color w:val="70AD47" w:themeColor="accent6"/>
+        </w:rPr>
+        <w:t xml:space="preserve">Current objective: implement </w:t>
+      </w:r>
+      <w:r>
+        <w:rPr>
+          <w:color w:val="70AD47" w:themeColor="accent6"/>
+        </w:rPr>
+        <w:t>symmetrically encrypted messages</w:t>
+      </w:r>
+    </w:p>
+    <w:p>
+      <w:pPr>
+        <w:pStyle w:val="Heading2"/>
+      </w:pPr>
+      <w:r>
+        <w:t>Later on</w:t>
+      </w:r>
+    </w:p>
+    <w:p>
+      <w:r>
+        <w:t>I decided that the client and server components were messy and would benefit from a refactor.</w:t>
+      </w:r>
+    </w:p>
+    <w:p>
+      <w:r>
+        <w:t xml:space="preserve">All networking will be moved away from client and server components and instead will reside in </w:t>
+      </w:r>
+      <w:proofErr w:type="spellStart"/>
+      <w:r>
+        <w:t>NetworkUtility</w:t>
+      </w:r>
+      <w:proofErr w:type="spellEnd"/>
+      <w:r>
+        <w:t xml:space="preserve">. </w:t>
+      </w:r>
+      <w:proofErr w:type="spellStart"/>
+      <w:r>
+        <w:t>NetUtil</w:t>
+      </w:r>
+      <w:proofErr w:type="spellEnd"/>
+      <w:r>
+        <w:t xml:space="preserve"> is static and stateless, it is passed every object it needs in order handle transmission. This allows client and server components to focus on handling state rather than the details of how transmission are done.</w:t>
+      </w:r>
+    </w:p>
+    <w:p>
+      <w:r>
+        <w:t xml:space="preserve">Transmissions have been split into three categories (with send and receive for each one): plaintext, RSA and AES. It would be best to make all of these asynchronous, and now that they have been abstracted away it is much more feasible, I’ll spend some time experimenting, but for now I want to make move all networking functions as they are to </w:t>
+      </w:r>
+      <w:proofErr w:type="spellStart"/>
+      <w:r>
+        <w:t>NetworkingUtility</w:t>
+      </w:r>
+      <w:proofErr w:type="spellEnd"/>
+      <w:r>
+        <w:t>, then I’ll consider making them asynchronous.</w:t>
+      </w:r>
+    </w:p>
+    <w:p>
+      <w:pPr>
+        <w:pStyle w:val="Heading2"/>
+      </w:pPr>
+      <w:r>
+        <w:t>Changes</w:t>
       </w:r>
       <w:bookmarkStart w:id="0" w:name="_GoBack"/>
       <w:bookmarkEnd w:id="0"/>
-      <w:r>
-        <w:t xml:space="preserve"> function that can take an input of any length</w:t>
-      </w:r>
     </w:p>
+    <w:p>
+      <w:pPr>
+        <w:rPr>
+          <w:color w:val="FF0000"/>
+        </w:rPr>
+      </w:pPr>
+      <w:r>
+        <w:rPr>
+          <w:color w:val="70AD47" w:themeColor="accent6"/>
+        </w:rPr>
+        <w:t xml:space="preserve">Created </w:t>
+      </w:r>
+      <w:proofErr w:type="spellStart"/>
+      <w:r>
+        <w:rPr>
+          <w:color w:val="70AD47" w:themeColor="accent6"/>
+        </w:rPr>
+        <w:t>NetworkUtility</w:t>
+      </w:r>
+      <w:proofErr w:type="spellEnd"/>
+      <w:r>
+        <w:rPr>
+          <w:color w:val="70AD47" w:themeColor="accent6"/>
+        </w:rPr>
+        <w:t xml:space="preserve"> class</w:t>
+      </w:r>
+      <w:r>
+        <w:rPr>
+          <w:color w:val="70AD47" w:themeColor="accent6"/>
+        </w:rPr>
+        <w:br/>
+        <w:t xml:space="preserve">Created </w:t>
+      </w:r>
+      <w:proofErr w:type="spellStart"/>
+      <w:r>
+        <w:rPr>
+          <w:color w:val="70AD47" w:themeColor="accent6"/>
+        </w:rPr>
+        <w:t>NetWorkUtilityException</w:t>
+      </w:r>
+      <w:proofErr w:type="spellEnd"/>
+      <w:r>
+        <w:rPr>
+          <w:color w:val="70AD47" w:themeColor="accent6"/>
+        </w:rPr>
+        <w:t xml:space="preserve"> (extends Exception</w:t>
+      </w:r>
+      <w:proofErr w:type="gramStart"/>
+      <w:r>
+        <w:rPr>
+          <w:color w:val="70AD47" w:themeColor="accent6"/>
+        </w:rPr>
+        <w:t>)</w:t>
+      </w:r>
+      <w:proofErr w:type="gramEnd"/>
+      <w:r>
+        <w:rPr>
+          <w:color w:val="70AD47" w:themeColor="accent6"/>
+        </w:rPr>
+        <w:br/>
+      </w:r>
+      <w:r>
+        <w:rPr>
+          <w:color w:val="FF0000"/>
+        </w:rPr>
+        <w:t xml:space="preserve">Moved networking code from </w:t>
+      </w:r>
+      <w:proofErr w:type="spellStart"/>
+      <w:r>
+        <w:rPr>
+          <w:color w:val="FF0000"/>
+        </w:rPr>
+        <w:t>ClientComp</w:t>
+      </w:r>
+      <w:proofErr w:type="spellEnd"/>
+      <w:r>
+        <w:rPr>
+          <w:color w:val="FF0000"/>
+        </w:rPr>
+        <w:t xml:space="preserve"> to </w:t>
+      </w:r>
+      <w:proofErr w:type="spellStart"/>
+      <w:r>
+        <w:rPr>
+          <w:color w:val="FF0000"/>
+        </w:rPr>
+        <w:t>NetworkUtility</w:t>
+      </w:r>
+      <w:proofErr w:type="spellEnd"/>
+    </w:p>
+    <w:p/>
+    <w:p/>
     <w:sectPr>
       <w:pgSz w:w="11906" w:h="16838"/>
       <w:pgMar w:top="1440" w:right="1440" w:bottom="1440" w:left="1440" w:header="708" w:footer="708" w:gutter="0"/>
@@ -711,7 +869,7 @@
   </w:style>
   <w:style w:type="paragraph" w:styleId="Heading2">
     <w:name w:val="heading 2"/>
-    <w:basedOn w:val="Normal"/>
+    <w:basedOn w:val="Heading1"/>
     <w:next w:val="Normal"/>
     <w:link w:val="Heading2Char"/>
     <w:uiPriority w:val="9"/>
@@ -719,13 +877,10 @@
     <w:qFormat/>
     <w:rsid w:val="00474AFB"/>
     <w:pPr>
-      <w:keepNext/>
-      <w:keepLines/>
-      <w:spacing w:before="40" w:after="0"/>
+      <w:spacing w:before="40"/>
       <w:outlineLvl w:val="1"/>
     </w:pPr>
     <w:rPr>
-      <w:rFonts w:asciiTheme="majorHAnsi" w:eastAsiaTheme="majorEastAsia" w:hAnsiTheme="majorHAnsi" w:cstheme="majorBidi"/>
       <w:sz w:val="36"/>
       <w:szCs w:val="26"/>
     </w:rPr>
@@ -853,9 +1008,10 @@
     <w:basedOn w:val="DefaultParagraphFont"/>
     <w:link w:val="Heading2"/>
     <w:uiPriority w:val="9"/>
-    <w:rsid w:val="00474AFB"/>
+    <w:rsid w:val="00EF6E37"/>
     <w:rPr>
       <w:rFonts w:asciiTheme="majorHAnsi" w:eastAsiaTheme="majorEastAsia" w:hAnsiTheme="majorHAnsi" w:cstheme="majorBidi"/>
+      <w:color w:val="2F5496" w:themeColor="accent1" w:themeShade="BF"/>
       <w:sz w:val="36"/>
       <w:szCs w:val="26"/>
     </w:rPr>
@@ -1242,7 +1398,7 @@
 </file>
 
 <file path=customXml/itemProps1.xml><?xml version="1.0" encoding="utf-8"?>
-<ds:datastoreItem xmlns:ds="http://schemas.openxmlformats.org/officeDocument/2006/customXml" ds:itemID="{EAACF8B5-CA27-4E57-A3E4-783C1D7E3E42}">
+<ds:datastoreItem xmlns:ds="http://schemas.openxmlformats.org/officeDocument/2006/customXml" ds:itemID="{CC6D9FA6-0457-4B92-8E8B-E72F69BF375B}">
   <ds:schemaRefs>
     <ds:schemaRef ds:uri="http://schemas.openxmlformats.org/officeDocument/2006/bibliography"/>
   </ds:schemaRefs>

</xml_diff>

<commit_message>
committing changes before migrating asyn functions to tasks
</commit_message>
<xml_diff>
--- a/dev-log/logbook.docx
+++ b/dev-log/logbook.docx
@@ -110,101 +110,289 @@
       <w:r>
         <w:t>Changes</w:t>
       </w:r>
+    </w:p>
+    <w:p>
+      <w:pPr>
+        <w:rPr>
+          <w:color w:val="FF0000"/>
+        </w:rPr>
+      </w:pPr>
+      <w:r>
+        <w:rPr>
+          <w:color w:val="70AD47" w:themeColor="accent6"/>
+        </w:rPr>
+        <w:t xml:space="preserve">Created </w:t>
+      </w:r>
+      <w:proofErr w:type="spellStart"/>
+      <w:r>
+        <w:rPr>
+          <w:color w:val="70AD47" w:themeColor="accent6"/>
+        </w:rPr>
+        <w:t>NetworkUtility</w:t>
+      </w:r>
+      <w:proofErr w:type="spellEnd"/>
+      <w:r>
+        <w:rPr>
+          <w:color w:val="70AD47" w:themeColor="accent6"/>
+        </w:rPr>
+        <w:t xml:space="preserve"> class</w:t>
+      </w:r>
+      <w:r>
+        <w:rPr>
+          <w:color w:val="70AD47" w:themeColor="accent6"/>
+        </w:rPr>
+        <w:br/>
+        <w:t xml:space="preserve">Created </w:t>
+      </w:r>
+      <w:proofErr w:type="spellStart"/>
+      <w:r>
+        <w:rPr>
+          <w:color w:val="70AD47" w:themeColor="accent6"/>
+        </w:rPr>
+        <w:t>NetWorkUtilityException</w:t>
+      </w:r>
+      <w:proofErr w:type="spellEnd"/>
+      <w:r>
+        <w:rPr>
+          <w:color w:val="70AD47" w:themeColor="accent6"/>
+        </w:rPr>
+        <w:t xml:space="preserve"> (extends Exception</w:t>
+      </w:r>
+      <w:proofErr w:type="gramStart"/>
+      <w:r>
+        <w:rPr>
+          <w:color w:val="70AD47" w:themeColor="accent6"/>
+        </w:rPr>
+        <w:t>)</w:t>
+      </w:r>
+      <w:proofErr w:type="gramEnd"/>
+      <w:r>
+        <w:rPr>
+          <w:color w:val="70AD47" w:themeColor="accent6"/>
+        </w:rPr>
+        <w:br/>
+      </w:r>
+      <w:r>
+        <w:rPr>
+          <w:color w:val="FF0000"/>
+        </w:rPr>
+        <w:t xml:space="preserve">Moved networking code from </w:t>
+      </w:r>
+      <w:proofErr w:type="spellStart"/>
+      <w:r>
+        <w:rPr>
+          <w:color w:val="FF0000"/>
+        </w:rPr>
+        <w:t>ClientComp</w:t>
+      </w:r>
+      <w:proofErr w:type="spellEnd"/>
+      <w:r>
+        <w:rPr>
+          <w:color w:val="FF0000"/>
+        </w:rPr>
+        <w:t xml:space="preserve"> to </w:t>
+      </w:r>
+      <w:proofErr w:type="spellStart"/>
+      <w:r>
+        <w:rPr>
+          <w:color w:val="FF0000"/>
+        </w:rPr>
+        <w:t>NetworkUtility</w:t>
+      </w:r>
+      <w:proofErr w:type="spellEnd"/>
+    </w:p>
+    <w:p>
+      <w:pPr>
+        <w:pStyle w:val="Heading1"/>
+      </w:pPr>
+      <w:r>
+        <w:t>1</w:t>
+      </w:r>
+      <w:r>
+        <w:t>1</w:t>
+      </w:r>
+      <w:r>
+        <w:t>/07/2021</w:t>
+      </w:r>
+    </w:p>
+    <w:p>
+      <w:r>
+        <w:t xml:space="preserve">All Networking functions have been moved to </w:t>
+      </w:r>
+      <w:proofErr w:type="spellStart"/>
+      <w:r>
+        <w:t>NetworkUtility</w:t>
+      </w:r>
+      <w:proofErr w:type="spellEnd"/>
+      <w:r>
+        <w:t xml:space="preserve">. </w:t>
+      </w:r>
+      <w:r>
+        <w:br/>
+        <w:t xml:space="preserve">Instead of functions depending on the cryptography, instead there will be functions for synchronous/asynchronous sending/receiving. It will be the responsibility of the client/server to build the transmission formats/interpret what they receive. </w:t>
+      </w:r>
+      <w:proofErr w:type="spellStart"/>
+      <w:r>
+        <w:t>NetworkUtility</w:t>
+      </w:r>
+      <w:proofErr w:type="spellEnd"/>
+      <w:r>
+        <w:t xml:space="preserve"> will only be concerned with how something is sent, not the content that is sent.</w:t>
+      </w:r>
+      <w:r>
+        <w:br/>
+        <w:t>An asynchronous socket connect method has been implemented, this way when trying to send a message to an offline contact the user is not blocked while waiting for the connection to fail.</w:t>
+      </w:r>
+    </w:p>
+    <w:p>
+      <w:r>
+        <w:t xml:space="preserve">Yet another class may be implemented, </w:t>
+      </w:r>
+      <w:proofErr w:type="spellStart"/>
+      <w:r>
+        <w:t>TransmissionFormatter</w:t>
+      </w:r>
+      <w:proofErr w:type="spellEnd"/>
+      <w:r>
+        <w:t xml:space="preserve">. This class could be responsible for taking information and returning a formatted byte array ready for transmission, the array can then be passed to </w:t>
+      </w:r>
+      <w:proofErr w:type="spellStart"/>
+      <w:r>
+        <w:t>NetworkUtility</w:t>
+      </w:r>
+      <w:proofErr w:type="spellEnd"/>
+      <w:r>
+        <w:t xml:space="preserve"> for either synchronous or asynchronous transmission.</w:t>
+      </w:r>
+      <w:r>
+        <w:br/>
+        <w:t xml:space="preserve">It can also be used for decoding a transmission (e.g. with RSA it can extract and return a tuple </w:t>
+      </w:r>
+      <w:r>
+        <w:lastRenderedPageBreak/>
+        <w:t>containing a byte array with the data and a byte array with the signature, which the server will then worry about validating).</w:t>
+      </w:r>
+    </w:p>
+    <w:p>
+      <w:pPr>
+        <w:rPr>
+          <w:color w:val="70AD47" w:themeColor="accent6"/>
+        </w:rPr>
+      </w:pPr>
+      <w:r>
+        <w:rPr>
+          <w:color w:val="70AD47" w:themeColor="accent6"/>
+        </w:rPr>
+        <w:t xml:space="preserve">Implemented Asynchronous socket connection in </w:t>
+      </w:r>
+      <w:proofErr w:type="spellStart"/>
+      <w:r>
+        <w:rPr>
+          <w:color w:val="70AD47" w:themeColor="accent6"/>
+        </w:rPr>
+        <w:t>NetworkUtility</w:t>
+      </w:r>
+      <w:proofErr w:type="spellEnd"/>
+      <w:r>
+        <w:rPr>
+          <w:color w:val="70AD47" w:themeColor="accent6"/>
+        </w:rPr>
+        <w:t>.</w:t>
+      </w:r>
+    </w:p>
+    <w:p>
+      <w:pPr>
+        <w:pStyle w:val="Heading2"/>
+      </w:pPr>
+      <w:r>
+        <w:t>Later on</w:t>
+      </w:r>
+    </w:p>
+    <w:p>
+      <w:r>
+        <w:t xml:space="preserve">A new concern has been realised, when an exception occurs in a thread (e.g. sending/receiving data) the exception is </w:t>
+      </w:r>
+      <w:r>
+        <w:rPr>
+          <w:i/>
+        </w:rPr>
+        <w:t>not</w:t>
+      </w:r>
+      <w:r>
+        <w:t xml:space="preserve"> thrown to the invoker if it is in another thread. As a result one of two things must happen, either each method is provided with a </w:t>
+      </w:r>
+      <w:proofErr w:type="spellStart"/>
+      <w:r>
+        <w:t>callback</w:t>
+      </w:r>
+      <w:proofErr w:type="spellEnd"/>
+      <w:r>
+        <w:t xml:space="preserve"> to use for exceptions, or I need to find something that allows that to happen, from superficial research I’ve seen that Tasks might allow that.</w:t>
+      </w:r>
+    </w:p>
+    <w:p>
+      <w:pPr>
+        <w:rPr>
+          <w:color w:val="ED7D31" w:themeColor="accent2"/>
+        </w:rPr>
+      </w:pPr>
+      <w:r>
+        <w:rPr>
+          <w:color w:val="ED7D31" w:themeColor="accent2"/>
+        </w:rPr>
+        <w:t>Research Tasks</w:t>
+      </w:r>
+    </w:p>
+    <w:p>
+      <w:pPr>
+        <w:pStyle w:val="Heading1"/>
+      </w:pPr>
+      <w:r>
+        <w:t>1</w:t>
+      </w:r>
+      <w:r>
+        <w:t>4</w:t>
+      </w:r>
+      <w:r>
+        <w:t>/07/2021</w:t>
+      </w:r>
+    </w:p>
+    <w:p>
+      <w:r>
+        <w:t xml:space="preserve">I think I understand enough about tasks to try to migrate every </w:t>
+      </w:r>
+      <w:proofErr w:type="spellStart"/>
+      <w:r>
+        <w:t>async</w:t>
+      </w:r>
+      <w:proofErr w:type="spellEnd"/>
+      <w:r>
+        <w:t xml:space="preserve"> function to a task. A test using tasks for the initial connection was successful.</w:t>
+      </w:r>
+    </w:p>
+    <w:p>
+      <w:pPr>
+        <w:rPr>
+          <w:color w:val="70AD47" w:themeColor="accent6"/>
+        </w:rPr>
+      </w:pPr>
+      <w:r>
+        <w:rPr>
+          <w:color w:val="70AD47" w:themeColor="accent6"/>
+        </w:rPr>
+        <w:t xml:space="preserve">New GIT branch: </w:t>
+      </w:r>
+      <w:proofErr w:type="spellStart"/>
+      <w:r>
+        <w:rPr>
+          <w:color w:val="70AD47" w:themeColor="accent6"/>
+        </w:rPr>
+        <w:t>TaskMigration</w:t>
+      </w:r>
       <w:bookmarkStart w:id="0" w:name="_GoBack"/>
       <w:bookmarkEnd w:id="0"/>
-    </w:p>
-    <w:p>
-      <w:pPr>
-        <w:rPr>
-          <w:color w:val="FF0000"/>
-        </w:rPr>
-      </w:pPr>
-      <w:r>
-        <w:rPr>
-          <w:color w:val="70AD47" w:themeColor="accent6"/>
-        </w:rPr>
-        <w:t xml:space="preserve">Created </w:t>
-      </w:r>
-      <w:proofErr w:type="spellStart"/>
-      <w:r>
-        <w:rPr>
-          <w:color w:val="70AD47" w:themeColor="accent6"/>
-        </w:rPr>
-        <w:t>NetworkUtility</w:t>
-      </w:r>
       <w:proofErr w:type="spellEnd"/>
-      <w:r>
-        <w:rPr>
-          <w:color w:val="70AD47" w:themeColor="accent6"/>
-        </w:rPr>
-        <w:t xml:space="preserve"> class</w:t>
-      </w:r>
-      <w:r>
-        <w:rPr>
-          <w:color w:val="70AD47" w:themeColor="accent6"/>
-        </w:rPr>
-        <w:br/>
-        <w:t xml:space="preserve">Created </w:t>
-      </w:r>
-      <w:proofErr w:type="spellStart"/>
-      <w:r>
-        <w:rPr>
-          <w:color w:val="70AD47" w:themeColor="accent6"/>
-        </w:rPr>
-        <w:t>NetWorkUtilityException</w:t>
-      </w:r>
-      <w:proofErr w:type="spellEnd"/>
-      <w:r>
-        <w:rPr>
-          <w:color w:val="70AD47" w:themeColor="accent6"/>
-        </w:rPr>
-        <w:t xml:space="preserve"> (extends Exception</w:t>
-      </w:r>
-      <w:proofErr w:type="gramStart"/>
-      <w:r>
-        <w:rPr>
-          <w:color w:val="70AD47" w:themeColor="accent6"/>
-        </w:rPr>
-        <w:t>)</w:t>
-      </w:r>
-      <w:proofErr w:type="gramEnd"/>
-      <w:r>
-        <w:rPr>
-          <w:color w:val="70AD47" w:themeColor="accent6"/>
-        </w:rPr>
-        <w:br/>
-      </w:r>
-      <w:r>
-        <w:rPr>
-          <w:color w:val="FF0000"/>
-        </w:rPr>
-        <w:t xml:space="preserve">Moved networking code from </w:t>
-      </w:r>
-      <w:proofErr w:type="spellStart"/>
-      <w:r>
-        <w:rPr>
-          <w:color w:val="FF0000"/>
-        </w:rPr>
-        <w:t>ClientComp</w:t>
-      </w:r>
-      <w:proofErr w:type="spellEnd"/>
-      <w:r>
-        <w:rPr>
-          <w:color w:val="FF0000"/>
-        </w:rPr>
-        <w:t xml:space="preserve"> to </w:t>
-      </w:r>
-      <w:proofErr w:type="spellStart"/>
-      <w:r>
-        <w:rPr>
-          <w:color w:val="FF0000"/>
-        </w:rPr>
-        <w:t>NetworkUtility</w:t>
-      </w:r>
-      <w:proofErr w:type="spellEnd"/>
-    </w:p>
-    <w:p/>
-    <w:p/>
+    </w:p>
     <w:sectPr>
       <w:pgSz w:w="11906" w:h="16838"/>
       <w:pgMar w:top="1440" w:right="1440" w:bottom="1440" w:left="1440" w:header="708" w:footer="708" w:gutter="0"/>
@@ -1398,7 +1586,7 @@
 </file>
 
 <file path=customXml/itemProps1.xml><?xml version="1.0" encoding="utf-8"?>
-<ds:datastoreItem xmlns:ds="http://schemas.openxmlformats.org/officeDocument/2006/customXml" ds:itemID="{CC6D9FA6-0457-4B92-8E8B-E72F69BF375B}">
+<ds:datastoreItem xmlns:ds="http://schemas.openxmlformats.org/officeDocument/2006/customXml" ds:itemID="{40554B2F-F2E4-40D4-86E7-0E0FD9763162}">
   <ds:schemaRefs>
     <ds:schemaRef ds:uri="http://schemas.openxmlformats.org/officeDocument/2006/bibliography"/>
   </ds:schemaRefs>

</xml_diff>

<commit_message>
Completed NetworkUtility methods for synchronous and asynchronous sending, receiving and connecting. Now the TransmissionFormatter class will be implemented and NetworkUtility, Client and Server will be cleaned up
</commit_message>
<xml_diff>
--- a/dev-log/logbook.docx
+++ b/dev-log/logbook.docx
@@ -205,6 +205,7 @@
       <w:pPr>
         <w:pStyle w:val="Heading1"/>
       </w:pPr>
+      <w:bookmarkStart w:id="0" w:name="_Ref77240247"/>
       <w:r>
         <w:t>1</w:t>
       </w:r>
@@ -214,6 +215,7 @@
       <w:r>
         <w:t>/07/2021</w:t>
       </w:r>
+      <w:bookmarkEnd w:id="0"/>
     </w:p>
     <w:p>
       <w:r>
@@ -389,9 +391,211 @@
         </w:rPr>
         <w:t>TaskMigration</w:t>
       </w:r>
-      <w:bookmarkStart w:id="0" w:name="_GoBack"/>
-      <w:bookmarkEnd w:id="0"/>
-      <w:proofErr w:type="spellEnd"/>
+      <w:proofErr w:type="spellEnd"/>
+    </w:p>
+    <w:p>
+      <w:pPr>
+        <w:rPr>
+          <w:color w:val="70AD47" w:themeColor="accent6"/>
+        </w:rPr>
+      </w:pPr>
+    </w:p>
+    <w:p>
+      <w:pPr>
+        <w:rPr>
+          <w:color w:val="ED7D31" w:themeColor="accent2"/>
+        </w:rPr>
+      </w:pPr>
+      <w:r>
+        <w:rPr>
+          <w:color w:val="ED7D31" w:themeColor="accent2"/>
+        </w:rPr>
+        <w:t>TODO – reduce time trying to connect port</w:t>
+      </w:r>
+      <w:r>
+        <w:rPr>
+          <w:color w:val="ED7D31" w:themeColor="accent2"/>
+        </w:rPr>
+        <w:t xml:space="preserve"> – make sure that the client still waits for receive confirmation</w:t>
+      </w:r>
+    </w:p>
+    <w:p>
+      <w:pPr>
+        <w:pStyle w:val="Heading2"/>
+      </w:pPr>
+      <w:r>
+        <w:t>Later On</w:t>
+      </w:r>
+    </w:p>
+    <w:p>
+      <w:r>
+        <w:t xml:space="preserve">I may have to make some adjustments later on, but now I have successfully implemented the following methods for </w:t>
+      </w:r>
+      <w:proofErr w:type="spellStart"/>
+      <w:r>
+        <w:t>NetworkUtility</w:t>
+      </w:r>
+      <w:proofErr w:type="spellEnd"/>
+      <w:r>
+        <w:t xml:space="preserve">: </w:t>
+      </w:r>
+      <w:proofErr w:type="spellStart"/>
+      <w:r>
+        <w:t>connectSync</w:t>
+      </w:r>
+      <w:proofErr w:type="spellEnd"/>
+      <w:r>
+        <w:t>/</w:t>
+      </w:r>
+      <w:proofErr w:type="spellStart"/>
+      <w:r>
+        <w:t>Async</w:t>
+      </w:r>
+      <w:proofErr w:type="spellEnd"/>
+      <w:r>
+        <w:t xml:space="preserve">, </w:t>
+      </w:r>
+      <w:proofErr w:type="spellStart"/>
+      <w:r>
+        <w:t>transmitSync</w:t>
+      </w:r>
+      <w:proofErr w:type="spellEnd"/>
+      <w:r>
+        <w:t>/</w:t>
+      </w:r>
+      <w:proofErr w:type="spellStart"/>
+      <w:r>
+        <w:t>Async</w:t>
+      </w:r>
+      <w:proofErr w:type="spellEnd"/>
+      <w:r>
+        <w:t xml:space="preserve">, </w:t>
+      </w:r>
+      <w:proofErr w:type="spellStart"/>
+      <w:proofErr w:type="gramStart"/>
+      <w:r>
+        <w:t>receiveSync</w:t>
+      </w:r>
+      <w:proofErr w:type="spellEnd"/>
+      <w:proofErr w:type="gramEnd"/>
+      <w:r>
+        <w:t>/</w:t>
+      </w:r>
+      <w:proofErr w:type="spellStart"/>
+      <w:r>
+        <w:t>Async</w:t>
+      </w:r>
+      <w:proofErr w:type="spellEnd"/>
+      <w:r>
+        <w:t>.</w:t>
+      </w:r>
+    </w:p>
+    <w:p>
+      <w:r>
+        <w:t>Right now the code is a mess, filled with old unused code, client and server still have lots of parts that do not conform to the new pattern that have been implemented. Before merging task migration I am going to clean up the code and restructure client/server to use the new pattern entirely.</w:t>
+      </w:r>
+    </w:p>
+    <w:p>
+      <w:r>
+        <w:t xml:space="preserve">Finally today I will also begin implementing the </w:t>
+      </w:r>
+      <w:proofErr w:type="spellStart"/>
+      <w:r>
+        <w:t>TransmissionFormatter</w:t>
+      </w:r>
+      <w:proofErr w:type="spellEnd"/>
+      <w:r>
+        <w:t xml:space="preserve"> class that was postulated on </w:t>
+      </w:r>
+      <w:r>
+        <w:fldChar w:fldCharType="begin"/>
+      </w:r>
+      <w:r>
+        <w:instrText xml:space="preserve"> REF _Ref77240247 \h </w:instrText>
+      </w:r>
+      <w:r>
+        <w:fldChar w:fldCharType="separate"/>
+      </w:r>
+      <w:r>
+        <w:t>1</w:t>
+      </w:r>
+      <w:r>
+        <w:t>1</w:t>
+      </w:r>
+      <w:r>
+        <w:t>/07/2021</w:t>
+      </w:r>
+      <w:r>
+        <w:fldChar w:fldCharType="end"/>
+      </w:r>
+      <w:r>
+        <w:t>.</w:t>
+      </w:r>
+    </w:p>
+    <w:p>
+      <w:pPr>
+        <w:rPr>
+          <w:color w:val="70AD47" w:themeColor="accent6"/>
+        </w:rPr>
+      </w:pPr>
+      <w:proofErr w:type="spellStart"/>
+      <w:r>
+        <w:rPr>
+          <w:color w:val="70AD47" w:themeColor="accent6"/>
+        </w:rPr>
+        <w:t>NetWorkUtility</w:t>
+      </w:r>
+      <w:proofErr w:type="spellEnd"/>
+      <w:r>
+        <w:rPr>
+          <w:color w:val="70AD47" w:themeColor="accent6"/>
+        </w:rPr>
+        <w:t xml:space="preserve"> synchronous and asynchronous methods finished.</w:t>
+      </w:r>
+    </w:p>
+    <w:p>
+      <w:pPr>
+        <w:rPr>
+          <w:color w:val="ED7D31" w:themeColor="accent2"/>
+        </w:rPr>
+      </w:pPr>
+      <w:proofErr w:type="spellStart"/>
+      <w:r>
+        <w:rPr>
+          <w:color w:val="ED7D31" w:themeColor="accent2"/>
+        </w:rPr>
+        <w:t>ToDo</w:t>
+      </w:r>
+      <w:proofErr w:type="spellEnd"/>
+      <w:r>
+        <w:rPr>
+          <w:color w:val="ED7D31" w:themeColor="accent2"/>
+        </w:rPr>
+        <w:t>: clean up code and ensure client/server conform to the new pattern</w:t>
+      </w:r>
+    </w:p>
+    <w:p>
+      <w:pPr>
+        <w:rPr>
+          <w:color w:val="ED7D31" w:themeColor="accent2"/>
+        </w:rPr>
+      </w:pPr>
+      <w:proofErr w:type="spellStart"/>
+      <w:r>
+        <w:rPr>
+          <w:color w:val="ED7D31" w:themeColor="accent2"/>
+        </w:rPr>
+        <w:t>Todo</w:t>
+      </w:r>
+      <w:proofErr w:type="spellEnd"/>
+      <w:r>
+        <w:rPr>
+          <w:color w:val="ED7D31" w:themeColor="accent2"/>
+        </w:rPr>
+        <w:t>: begin implementation of TransmissionFormatter</w:t>
+      </w:r>
+      <w:bookmarkStart w:id="1" w:name="_GoBack"/>
+      <w:bookmarkEnd w:id="1"/>
     </w:p>
     <w:sectPr>
       <w:pgSz w:w="11906" w:h="16838"/>
@@ -1586,7 +1790,7 @@
 </file>
 
 <file path=customXml/itemProps1.xml><?xml version="1.0" encoding="utf-8"?>
-<ds:datastoreItem xmlns:ds="http://schemas.openxmlformats.org/officeDocument/2006/customXml" ds:itemID="{40554B2F-F2E4-40D4-86E7-0E0FD9763162}">
+<ds:datastoreItem xmlns:ds="http://schemas.openxmlformats.org/officeDocument/2006/customXml" ds:itemID="{3E433FAC-063A-440C-861A-A3036723951D}">
   <ds:schemaRefs>
     <ds:schemaRef ds:uri="http://schemas.openxmlformats.org/officeDocument/2006/bibliography"/>
   </ds:schemaRefs>

</xml_diff>